<commit_message>
adjust the hero image
</commit_message>
<xml_diff>
--- a/src/assets/MarkSantosResume.docx
+++ b/src/assets/MarkSantosResume.docx
@@ -62,7 +62,6 @@
         </w:rPr>
         <w:t xml:space="preserve">, </w:t>
       </w:r>
-      <w:proofErr w:type="spellStart"/>
       <w:r>
         <w:rPr>
           <w:rFonts w:ascii="Garamond" w:eastAsia="Garamond" w:hAnsi="Garamond" w:cs="Garamond"/>
@@ -71,7 +70,6 @@
         </w:rPr>
         <w:t>Tanza</w:t>
       </w:r>
-      <w:proofErr w:type="spellEnd"/>
       <w:r>
         <w:rPr>
           <w:rFonts w:ascii="Garamond" w:eastAsia="Garamond" w:hAnsi="Garamond" w:cs="Garamond"/>
@@ -126,6 +124,7 @@
     </w:p>
     <w:p>
       <w:pPr>
+        <w:ind w:left="1440"/>
         <w:jc w:val="center"/>
         <w:rPr>
           <w:rFonts w:ascii="Garamond" w:eastAsia="Garamond" w:hAnsi="Garamond" w:cs="Garamond"/>
@@ -140,18 +139,50 @@
           <w:sz w:val="21"/>
           <w:szCs w:val="21"/>
         </w:rPr>
-        <w:t xml:space="preserve">Portfolio: </w:t>
-      </w:r>
-      <w:proofErr w:type="spellStart"/>
-      <w:r>
-        <w:rPr>
-          <w:rFonts w:ascii="Garamond" w:eastAsia="Garamond" w:hAnsi="Garamond" w:cs="Garamond"/>
-          <w:sz w:val="21"/>
-          <w:szCs w:val="21"/>
-        </w:rPr>
-        <w:t>marksantos</w:t>
-      </w:r>
-      <w:proofErr w:type="spellEnd"/>
+        <w:t>Portfolio:</w:t>
+      </w:r>
+      <w:r>
+        <w:rPr>
+          <w:rFonts w:ascii="Garamond" w:eastAsia="Garamond" w:hAnsi="Garamond" w:cs="Garamond"/>
+          <w:b/>
+          <w:color w:val="0000FF"/>
+          <w:sz w:val="21"/>
+          <w:szCs w:val="21"/>
+        </w:rPr>
+        <w:t xml:space="preserve"> </w:t>
+      </w:r>
+      <w:hyperlink r:id="rId6" w:history="1">
+        <w:r>
+          <w:rPr>
+            <w:rStyle w:val="Hyperlink"/>
+            <w:rFonts w:ascii="Garamond" w:eastAsia="Garamond" w:hAnsi="Garamond" w:cs="Garamond"/>
+            <w:color w:val="0000FF"/>
+            <w:sz w:val="21"/>
+            <w:szCs w:val="21"/>
+          </w:rPr>
+          <w:t>marksantos.verc</w:t>
+        </w:r>
+        <w:r>
+          <w:rPr>
+            <w:rStyle w:val="Hyperlink"/>
+            <w:rFonts w:ascii="Garamond" w:eastAsia="Garamond" w:hAnsi="Garamond" w:cs="Garamond"/>
+            <w:color w:val="0000FF"/>
+            <w:sz w:val="21"/>
+            <w:szCs w:val="21"/>
+          </w:rPr>
+          <w:t>e</w:t>
+        </w:r>
+        <w:r>
+          <w:rPr>
+            <w:rStyle w:val="Hyperlink"/>
+            <w:rFonts w:ascii="Garamond" w:eastAsia="Garamond" w:hAnsi="Garamond" w:cs="Garamond"/>
+            <w:color w:val="0000FF"/>
+            <w:sz w:val="21"/>
+            <w:szCs w:val="21"/>
+          </w:rPr>
+          <w:t>l.app</w:t>
+        </w:r>
+      </w:hyperlink>
       <w:r>
         <w:rPr>
           <w:rFonts w:ascii="Garamond" w:eastAsia="Garamond" w:hAnsi="Garamond" w:cs="Garamond"/>
@@ -169,7 +200,7 @@
         </w:rPr>
         <w:t xml:space="preserve">LinkedIn: </w:t>
       </w:r>
-      <w:hyperlink r:id="rId6" w:history="1">
+      <w:hyperlink r:id="rId7" w:history="1">
         <w:r>
           <w:rPr>
             <w:rStyle w:val="Hyperlink"/>
@@ -196,6 +227,16 @@
         </w:rPr>
         <w:tab/>
       </w:r>
+    </w:p>
+    <w:p>
+      <w:pPr>
+        <w:jc w:val="center"/>
+        <w:rPr>
+          <w:rFonts w:ascii="Garamond" w:eastAsia="Garamond" w:hAnsi="Garamond" w:cs="Garamond"/>
+          <w:sz w:val="21"/>
+          <w:szCs w:val="21"/>
+        </w:rPr>
+      </w:pPr>
       <w:r>
         <w:rPr>
           <w:rFonts w:ascii="Garamond" w:eastAsia="Garamond" w:hAnsi="Garamond" w:cs="Garamond"/>
@@ -213,7 +254,7 @@
         </w:rPr>
         <w:t xml:space="preserve">: </w:t>
       </w:r>
-      <w:hyperlink r:id="rId7" w:history="1">
+      <w:hyperlink r:id="rId8" w:history="1">
         <w:r>
           <w:rPr>
             <w:rStyle w:val="Hyperlink"/>
@@ -221,19 +262,8 @@
             <w:sz w:val="21"/>
             <w:szCs w:val="21"/>
           </w:rPr>
-          <w:t>github.com/</w:t>
+          <w:t>github.com/markkybean</w:t>
         </w:r>
-        <w:proofErr w:type="spellStart"/>
-        <w:r>
-          <w:rPr>
-            <w:rStyle w:val="Hyperlink"/>
-            <w:rFonts w:ascii="Garamond" w:eastAsia="Garamond" w:hAnsi="Garamond" w:cs="Garamond"/>
-            <w:sz w:val="21"/>
-            <w:szCs w:val="21"/>
-          </w:rPr>
-          <w:t>markkybean</w:t>
-        </w:r>
-        <w:proofErr w:type="spellEnd"/>
       </w:hyperlink>
     </w:p>
     <w:p>
@@ -241,6 +271,7 @@
         <w:jc w:val="center"/>
         <w:rPr>
           <w:rFonts w:ascii="Garamond" w:eastAsia="Garamond" w:hAnsi="Garamond" w:cs="Garamond"/>
+          <w:color w:val="0000FF"/>
           <w:sz w:val="21"/>
           <w:szCs w:val="21"/>
         </w:rPr>
@@ -1232,8 +1263,7 @@
         </w:rPr>
         <w:tab/>
       </w:r>
-      <w:hyperlink r:id="rId8">
-        <w:proofErr w:type="spellStart"/>
+      <w:hyperlink r:id="rId9">
         <w:r>
           <w:rPr>
             <w:rFonts w:ascii="Garamond" w:eastAsia="Garamond" w:hAnsi="Garamond" w:cs="Garamond"/>
@@ -1242,18 +1272,7 @@
             <w:szCs w:val="21"/>
             <w:u w:val="single"/>
           </w:rPr>
-          <w:t>Github</w:t>
-        </w:r>
-        <w:proofErr w:type="spellEnd"/>
-        <w:r>
-          <w:rPr>
-            <w:rFonts w:ascii="Garamond" w:eastAsia="Garamond" w:hAnsi="Garamond" w:cs="Garamond"/>
-            <w:color w:val="1155CC"/>
-            <w:sz w:val="21"/>
-            <w:szCs w:val="21"/>
-            <w:u w:val="single"/>
-          </w:rPr>
-          <w:t xml:space="preserve"> URL</w:t>
+          <w:t>Github URL</w:t>
         </w:r>
       </w:hyperlink>
       <w:r>
@@ -1264,7 +1283,7 @@
         </w:rPr>
         <w:t xml:space="preserve"> | </w:t>
       </w:r>
-      <w:hyperlink r:id="rId9">
+      <w:hyperlink r:id="rId10">
         <w:r>
           <w:rPr>
             <w:rFonts w:ascii="Garamond" w:eastAsia="Garamond" w:hAnsi="Garamond" w:cs="Garamond"/>
@@ -1460,8 +1479,7 @@
         </w:rPr>
         <w:tab/>
       </w:r>
-      <w:hyperlink r:id="rId10">
-        <w:proofErr w:type="spellStart"/>
+      <w:hyperlink r:id="rId11">
         <w:r>
           <w:rPr>
             <w:rFonts w:ascii="Garamond" w:eastAsia="Garamond" w:hAnsi="Garamond" w:cs="Garamond"/>
@@ -1470,18 +1488,7 @@
             <w:szCs w:val="21"/>
             <w:u w:val="single"/>
           </w:rPr>
-          <w:t>Github</w:t>
-        </w:r>
-        <w:proofErr w:type="spellEnd"/>
-        <w:r>
-          <w:rPr>
-            <w:rFonts w:ascii="Garamond" w:eastAsia="Garamond" w:hAnsi="Garamond" w:cs="Garamond"/>
-            <w:color w:val="1155CC"/>
-            <w:sz w:val="21"/>
-            <w:szCs w:val="21"/>
-            <w:u w:val="single"/>
-          </w:rPr>
-          <w:t xml:space="preserve"> URL</w:t>
+          <w:t>Github URL</w:t>
         </w:r>
       </w:hyperlink>
       <w:r>
@@ -1492,7 +1499,7 @@
         </w:rPr>
         <w:t xml:space="preserve"> | </w:t>
       </w:r>
-      <w:hyperlink r:id="rId11">
+      <w:hyperlink r:id="rId12">
         <w:r>
           <w:rPr>
             <w:rFonts w:ascii="Garamond" w:eastAsia="Garamond" w:hAnsi="Garamond" w:cs="Garamond"/>
@@ -1623,58 +1630,6 @@
         </w:rPr>
         <w:tab/>
       </w:r>
-      <w:hyperlink r:id="rId12">
-        <w:proofErr w:type="spellStart"/>
-        <w:r>
-          <w:rPr>
-            <w:rFonts w:ascii="Garamond" w:eastAsia="Garamond" w:hAnsi="Garamond" w:cs="Garamond"/>
-            <w:color w:val="1155CC"/>
-            <w:sz w:val="21"/>
-            <w:szCs w:val="21"/>
-            <w:u w:val="single"/>
-          </w:rPr>
-          <w:t>Github</w:t>
-        </w:r>
-        <w:proofErr w:type="spellEnd"/>
-        <w:r>
-          <w:rPr>
-            <w:rFonts w:ascii="Garamond" w:eastAsia="Garamond" w:hAnsi="Garamond" w:cs="Garamond"/>
-            <w:color w:val="1155CC"/>
-            <w:sz w:val="21"/>
-            <w:szCs w:val="21"/>
-            <w:u w:val="single"/>
-          </w:rPr>
-          <w:t xml:space="preserve"> U</w:t>
-        </w:r>
-        <w:r>
-          <w:rPr>
-            <w:rFonts w:ascii="Garamond" w:eastAsia="Garamond" w:hAnsi="Garamond" w:cs="Garamond"/>
-            <w:color w:val="1155CC"/>
-            <w:sz w:val="21"/>
-            <w:szCs w:val="21"/>
-            <w:u w:val="single"/>
-          </w:rPr>
-          <w:t>R</w:t>
-        </w:r>
-        <w:r>
-          <w:rPr>
-            <w:rFonts w:ascii="Garamond" w:eastAsia="Garamond" w:hAnsi="Garamond" w:cs="Garamond"/>
-            <w:color w:val="1155CC"/>
-            <w:sz w:val="21"/>
-            <w:szCs w:val="21"/>
-            <w:u w:val="single"/>
-          </w:rPr>
-          <w:t>L</w:t>
-        </w:r>
-      </w:hyperlink>
-      <w:r>
-        <w:rPr>
-          <w:rFonts w:ascii="Garamond" w:eastAsia="Garamond" w:hAnsi="Garamond" w:cs="Garamond"/>
-          <w:sz w:val="21"/>
-          <w:szCs w:val="21"/>
-        </w:rPr>
-        <w:t xml:space="preserve"> | </w:t>
-      </w:r>
       <w:hyperlink r:id="rId13">
         <w:r>
           <w:rPr>
@@ -1684,8 +1639,18 @@
             <w:szCs w:val="21"/>
             <w:u w:val="single"/>
           </w:rPr>
-          <w:t>Live U</w:t>
+          <w:t>Github URL</w:t>
         </w:r>
+      </w:hyperlink>
+      <w:r>
+        <w:rPr>
+          <w:rFonts w:ascii="Garamond" w:eastAsia="Garamond" w:hAnsi="Garamond" w:cs="Garamond"/>
+          <w:sz w:val="21"/>
+          <w:szCs w:val="21"/>
+        </w:rPr>
+        <w:t xml:space="preserve"> | </w:t>
+      </w:r>
+      <w:hyperlink r:id="rId14">
         <w:r>
           <w:rPr>
             <w:rFonts w:ascii="Garamond" w:eastAsia="Garamond" w:hAnsi="Garamond" w:cs="Garamond"/>
@@ -1694,17 +1659,7 @@
             <w:szCs w:val="21"/>
             <w:u w:val="single"/>
           </w:rPr>
-          <w:t>R</w:t>
-        </w:r>
-        <w:r>
-          <w:rPr>
-            <w:rFonts w:ascii="Garamond" w:eastAsia="Garamond" w:hAnsi="Garamond" w:cs="Garamond"/>
-            <w:color w:val="1155CC"/>
-            <w:sz w:val="21"/>
-            <w:szCs w:val="21"/>
-            <w:u w:val="single"/>
-          </w:rPr>
-          <w:t>L</w:t>
+          <w:t>Live URL</w:t>
         </w:r>
       </w:hyperlink>
     </w:p>

</xml_diff>